<commit_message>
Cambios en el apartado 4.2 por JavierGarciaMartin
</commit_message>
<xml_diff>
--- a/TG1_JavierGarciamartin4.2.docx
+++ b/TG1_JavierGarciamartin4.2.docx
@@ -14,7 +14,21 @@
           <w:b/>
           <w:sz w:val="32"/>
         </w:rPr>
-        <w:t>4.2 Recursos no gratuitos de Chrome</w:t>
+        <w:t xml:space="preserve">4.2 </w:t>
+      </w:r>
+      <w:r>
+        <w:rPr>
+          <w:b/>
+          <w:sz w:val="32"/>
+        </w:rPr>
+        <w:t>C</w:t>
+      </w:r>
+      <w:r>
+        <w:rPr>
+          <w:b/>
+          <w:sz w:val="32"/>
+        </w:rPr>
+        <w:t>ursos no gratuitos de Chrome</w:t>
       </w:r>
     </w:p>
     <w:p>
@@ -39,11 +53,9 @@
       <w:r>
         <w:t xml:space="preserve">Nos basaremos en los cursos de pago basados en el aprendizaje de estos </w:t>
       </w:r>
-      <w:proofErr w:type="spellStart"/>
-      <w:r>
-        <w:t>lengujajes</w:t>
-      </w:r>
-      <w:proofErr w:type="spellEnd"/>
+      <w:r>
+        <w:t>lenguajes</w:t>
+      </w:r>
       <w:r>
         <w:t xml:space="preserve"> de programación que en este caso serían:</w:t>
       </w:r>
@@ -284,19 +296,37 @@
         <w:rPr>
           <w:b/>
         </w:rPr>
-        <w:t xml:space="preserve">de aprendizaje del lenguaje de programación </w:t>
-      </w:r>
-      <w:r>
-        <w:rPr>
-          <w:b/>
-        </w:rPr>
-        <w:t>HTML y CSS</w:t>
-      </w:r>
-      <w:r>
-        <w:rPr>
-          <w:b/>
-        </w:rPr>
-        <w:t xml:space="preserve"> ()</w:t>
+        <w:t>de aprendizaje del lenguaje de programación HTML y CSS</w:t>
+      </w:r>
+      <w:r>
+        <w:rPr>
+          <w:b/>
+        </w:rPr>
+        <w:t xml:space="preserve"> (</w:t>
+      </w:r>
+      <w:r>
+        <w:rPr>
+          <w:b/>
+        </w:rPr>
+        <w:t>C</w:t>
+      </w:r>
+      <w:r>
+        <w:rPr>
+          <w:b/>
+        </w:rPr>
+        <w:t>ampus</w:t>
+      </w:r>
+      <w:r>
+        <w:rPr>
+          <w:b/>
+        </w:rPr>
+        <w:t xml:space="preserve"> MVP</w:t>
+      </w:r>
+      <w:r>
+        <w:rPr>
+          <w:b/>
+        </w:rPr>
+        <w:t>)</w:t>
       </w:r>
     </w:p>
     <w:p>
@@ -380,7 +410,73 @@
       </w:r>
     </w:p>
     <w:p>
+      <w:pPr>
+        <w:rPr>
+          <w:rStyle w:val="Hipervnculo"/>
+        </w:rPr>
+      </w:pPr>
+    </w:p>
+    <w:p>
+      <w:pPr>
+        <w:rPr>
+          <w:rStyle w:val="Hipervnculo"/>
+          <w:color w:val="auto"/>
+          <w:u w:val="none"/>
+        </w:rPr>
+      </w:pPr>
+      <w:r>
+        <w:rPr>
+          <w:rStyle w:val="Hipervnculo"/>
+          <w:color w:val="auto"/>
+          <w:u w:val="none"/>
+        </w:rPr>
+        <w:t xml:space="preserve">Hay infinidad de cursos sobre estos tipos de lenguaje de programación. Todos tienen la misma estructura educativa, lo único que diferencia unos de otros es  que tienen más contenido o más ejercicios o la manera explicativa es más clara para el alumno. Al ser de pago todos otorgan una acreditación de superación del curso. Lo que les podría diferenciar con las de pago sería tal vez la calidad de la enseñanza del lenguaje, la claridad del contenido en la de pago.  </w:t>
+      </w:r>
+    </w:p>
+    <w:p>
+      <w:r>
+        <w:rPr>
+          <w:rStyle w:val="Hipervnculo"/>
+          <w:color w:val="auto"/>
+          <w:u w:val="none"/>
+        </w:rPr>
+        <w:t>Fuentes:</w:t>
+      </w:r>
+    </w:p>
+    <w:p>
+      <w:pPr>
+        <w:pStyle w:val="Prrafodelista"/>
+        <w:numPr>
+          <w:ilvl w:val="0"/>
+          <w:numId w:val="6"/>
+        </w:numPr>
+        <w:rPr>
+          <w:rStyle w:val="Hipervnculo"/>
+          <w:color w:val="auto"/>
+          <w:u w:val="none"/>
+        </w:rPr>
+      </w:pPr>
       <w:hyperlink r:id="rId9" w:history="1">
+        <w:r>
+          <w:rPr>
+            <w:rStyle w:val="Hipervnculo"/>
+          </w:rPr>
+          <w:t>https://www.nextuniversity.com/certificados/desarrollador-javascript/</w:t>
+        </w:r>
+      </w:hyperlink>
+    </w:p>
+    <w:p>
+      <w:pPr>
+        <w:pStyle w:val="Prrafodelista"/>
+        <w:numPr>
+          <w:ilvl w:val="0"/>
+          <w:numId w:val="6"/>
+        </w:numPr>
+        <w:rPr>
+          <w:rStyle w:val="Hipervnculo"/>
+        </w:rPr>
+      </w:pPr>
+      <w:hyperlink r:id="rId10" w:history="1">
         <w:r>
           <w:rPr>
             <w:rStyle w:val="Hipervnculo"/>
@@ -390,9 +486,13 @@
       </w:hyperlink>
     </w:p>
     <w:p>
+      <w:pPr>
+        <w:pStyle w:val="Prrafodelista"/>
+      </w:pPr>
       <w:bookmarkStart w:id="0" w:name="_GoBack"/>
       <w:bookmarkEnd w:id="0"/>
     </w:p>
+    <w:p/>
     <w:sectPr>
       <w:pgSz w:w="11906" w:h="16838"/>
       <w:pgMar w:top="1417" w:right="1701" w:bottom="1417" w:left="1701" w:header="708" w:footer="708" w:gutter="0"/>
@@ -406,6 +506,120 @@
 <file path=word/numbering.xml><?xml version="1.0" encoding="utf-8"?>
 <w:numbering xmlns:wpc="http://schemas.microsoft.com/office/word/2010/wordprocessingCanvas" xmlns:mc="http://schemas.openxmlformats.org/markup-compatibility/2006" xmlns:o="urn:schemas-microsoft-com:office:office" xmlns:r="http://schemas.openxmlformats.org/officeDocument/2006/relationships" xmlns:m="http://schemas.openxmlformats.org/officeDocument/2006/math" xmlns:v="urn:schemas-microsoft-com:vml" xmlns:wp14="http://schemas.microsoft.com/office/word/2010/wordprocessingDrawing" xmlns:wp="http://schemas.openxmlformats.org/drawingml/2006/wordprocessingDrawing" xmlns:w10="urn:schemas-microsoft-com:office:word" xmlns:w="http://schemas.openxmlformats.org/wordprocessingml/2006/main" xmlns:w14="http://schemas.microsoft.com/office/word/2010/wordml" xmlns:wpg="http://schemas.microsoft.com/office/word/2010/wordprocessingGroup" xmlns:wpi="http://schemas.microsoft.com/office/word/2010/wordprocessingInk" xmlns:wne="http://schemas.microsoft.com/office/word/2006/wordml" xmlns:wps="http://schemas.microsoft.com/office/word/2010/wordprocessingShape" mc:Ignorable="w14 wp14">
   <w:abstractNum w:abstractNumId="0">
+    <w:nsid w:val="115B1327"/>
+    <w:multiLevelType w:val="hybridMultilevel"/>
+    <w:tmpl w:val="490E238A"/>
+    <w:lvl w:ilvl="0" w:tplc="0C0A000D">
+      <w:start w:val="1"/>
+      <w:numFmt w:val="bullet"/>
+      <w:lvlText w:val=""/>
+      <w:lvlJc w:val="left"/>
+      <w:pPr>
+        <w:ind w:left="720" w:hanging="360"/>
+      </w:pPr>
+      <w:rPr>
+        <w:rFonts w:ascii="Wingdings" w:hAnsi="Wingdings" w:hint="default"/>
+        <w:color w:val="auto"/>
+      </w:rPr>
+    </w:lvl>
+    <w:lvl w:ilvl="1" w:tplc="0C0A0003" w:tentative="1">
+      <w:start w:val="1"/>
+      <w:numFmt w:val="bullet"/>
+      <w:lvlText w:val="o"/>
+      <w:lvlJc w:val="left"/>
+      <w:pPr>
+        <w:ind w:left="1440" w:hanging="360"/>
+      </w:pPr>
+      <w:rPr>
+        <w:rFonts w:ascii="Courier New" w:hAnsi="Courier New" w:cs="Courier New" w:hint="default"/>
+      </w:rPr>
+    </w:lvl>
+    <w:lvl w:ilvl="2" w:tplc="0C0A0005" w:tentative="1">
+      <w:start w:val="1"/>
+      <w:numFmt w:val="bullet"/>
+      <w:lvlText w:val=""/>
+      <w:lvlJc w:val="left"/>
+      <w:pPr>
+        <w:ind w:left="2160" w:hanging="360"/>
+      </w:pPr>
+      <w:rPr>
+        <w:rFonts w:ascii="Wingdings" w:hAnsi="Wingdings" w:hint="default"/>
+      </w:rPr>
+    </w:lvl>
+    <w:lvl w:ilvl="3" w:tplc="0C0A0001" w:tentative="1">
+      <w:start w:val="1"/>
+      <w:numFmt w:val="bullet"/>
+      <w:lvlText w:val=""/>
+      <w:lvlJc w:val="left"/>
+      <w:pPr>
+        <w:ind w:left="2880" w:hanging="360"/>
+      </w:pPr>
+      <w:rPr>
+        <w:rFonts w:ascii="Symbol" w:hAnsi="Symbol" w:hint="default"/>
+      </w:rPr>
+    </w:lvl>
+    <w:lvl w:ilvl="4" w:tplc="0C0A0003" w:tentative="1">
+      <w:start w:val="1"/>
+      <w:numFmt w:val="bullet"/>
+      <w:lvlText w:val="o"/>
+      <w:lvlJc w:val="left"/>
+      <w:pPr>
+        <w:ind w:left="3600" w:hanging="360"/>
+      </w:pPr>
+      <w:rPr>
+        <w:rFonts w:ascii="Courier New" w:hAnsi="Courier New" w:cs="Courier New" w:hint="default"/>
+      </w:rPr>
+    </w:lvl>
+    <w:lvl w:ilvl="5" w:tplc="0C0A0005" w:tentative="1">
+      <w:start w:val="1"/>
+      <w:numFmt w:val="bullet"/>
+      <w:lvlText w:val=""/>
+      <w:lvlJc w:val="left"/>
+      <w:pPr>
+        <w:ind w:left="4320" w:hanging="360"/>
+      </w:pPr>
+      <w:rPr>
+        <w:rFonts w:ascii="Wingdings" w:hAnsi="Wingdings" w:hint="default"/>
+      </w:rPr>
+    </w:lvl>
+    <w:lvl w:ilvl="6" w:tplc="0C0A0001" w:tentative="1">
+      <w:start w:val="1"/>
+      <w:numFmt w:val="bullet"/>
+      <w:lvlText w:val=""/>
+      <w:lvlJc w:val="left"/>
+      <w:pPr>
+        <w:ind w:left="5040" w:hanging="360"/>
+      </w:pPr>
+      <w:rPr>
+        <w:rFonts w:ascii="Symbol" w:hAnsi="Symbol" w:hint="default"/>
+      </w:rPr>
+    </w:lvl>
+    <w:lvl w:ilvl="7" w:tplc="0C0A0003" w:tentative="1">
+      <w:start w:val="1"/>
+      <w:numFmt w:val="bullet"/>
+      <w:lvlText w:val="o"/>
+      <w:lvlJc w:val="left"/>
+      <w:pPr>
+        <w:ind w:left="5760" w:hanging="360"/>
+      </w:pPr>
+      <w:rPr>
+        <w:rFonts w:ascii="Courier New" w:hAnsi="Courier New" w:cs="Courier New" w:hint="default"/>
+      </w:rPr>
+    </w:lvl>
+    <w:lvl w:ilvl="8" w:tplc="0C0A0005" w:tentative="1">
+      <w:start w:val="1"/>
+      <w:numFmt w:val="bullet"/>
+      <w:lvlText w:val=""/>
+      <w:lvlJc w:val="left"/>
+      <w:pPr>
+        <w:ind w:left="6480" w:hanging="360"/>
+      </w:pPr>
+      <w:rPr>
+        <w:rFonts w:ascii="Wingdings" w:hAnsi="Wingdings" w:hint="default"/>
+      </w:rPr>
+    </w:lvl>
+  </w:abstractNum>
+  <w:abstractNum w:abstractNumId="1">
     <w:nsid w:val="1BA6758B"/>
     <w:multiLevelType w:val="hybridMultilevel"/>
     <w:tmpl w:val="5BE48C68"/>
@@ -491,7 +705,7 @@
       </w:pPr>
     </w:lvl>
   </w:abstractNum>
-  <w:abstractNum w:abstractNumId="1">
+  <w:abstractNum w:abstractNumId="2">
     <w:nsid w:val="2B470CBF"/>
     <w:multiLevelType w:val="hybridMultilevel"/>
     <w:tmpl w:val="44B4175A"/>
@@ -604,7 +818,7 @@
       </w:rPr>
     </w:lvl>
   </w:abstractNum>
-  <w:abstractNum w:abstractNumId="2">
+  <w:abstractNum w:abstractNumId="3">
     <w:nsid w:val="2BED5B63"/>
     <w:multiLevelType w:val="hybridMultilevel"/>
     <w:tmpl w:val="48960AE6"/>
@@ -717,7 +931,7 @@
       </w:rPr>
     </w:lvl>
   </w:abstractNum>
-  <w:abstractNum w:abstractNumId="3">
+  <w:abstractNum w:abstractNumId="4">
     <w:nsid w:val="3157039E"/>
     <w:multiLevelType w:val="hybridMultilevel"/>
     <w:tmpl w:val="2EA84322"/>
@@ -803,7 +1017,7 @@
       </w:pPr>
     </w:lvl>
   </w:abstractNum>
-  <w:abstractNum w:abstractNumId="4">
+  <w:abstractNum w:abstractNumId="5">
     <w:nsid w:val="5F644260"/>
     <w:multiLevelType w:val="hybridMultilevel"/>
     <w:tmpl w:val="543E525E"/>
@@ -890,19 +1104,22 @@
     </w:lvl>
   </w:abstractNum>
   <w:num w:numId="1">
+    <w:abstractNumId w:val="3"/>
+  </w:num>
+  <w:num w:numId="2">
+    <w:abstractNumId w:val="5"/>
+  </w:num>
+  <w:num w:numId="3">
+    <w:abstractNumId w:val="1"/>
+  </w:num>
+  <w:num w:numId="4">
+    <w:abstractNumId w:val="4"/>
+  </w:num>
+  <w:num w:numId="5">
     <w:abstractNumId w:val="2"/>
   </w:num>
-  <w:num w:numId="2">
-    <w:abstractNumId w:val="4"/>
-  </w:num>
-  <w:num w:numId="3">
+  <w:num w:numId="6">
     <w:abstractNumId w:val="0"/>
-  </w:num>
-  <w:num w:numId="4">
-    <w:abstractNumId w:val="3"/>
-  </w:num>
-  <w:num w:numId="5">
-    <w:abstractNumId w:val="1"/>
   </w:num>
 </w:numbering>
 </file>
@@ -1146,6 +1363,18 @@
       <w:u w:val="single"/>
     </w:rPr>
   </w:style>
+  <w:style w:type="character" w:styleId="Hipervnculovisitado">
+    <w:name w:val="FollowedHyperlink"/>
+    <w:basedOn w:val="Fuentedeprrafopredeter"/>
+    <w:uiPriority w:val="99"/>
+    <w:semiHidden/>
+    <w:unhideWhenUsed/>
+    <w:rsid w:val="004044EE"/>
+    <w:rPr>
+      <w:color w:val="800080" w:themeColor="followedHyperlink"/>
+      <w:u w:val="single"/>
+    </w:rPr>
+  </w:style>
 </w:styles>
 </file>
 
@@ -1385,6 +1614,18 @@
     <w:rsid w:val="00282881"/>
     <w:rPr>
       <w:color w:val="0000FF" w:themeColor="hyperlink"/>
+      <w:u w:val="single"/>
+    </w:rPr>
+  </w:style>
+  <w:style w:type="character" w:styleId="Hipervnculovisitado">
+    <w:name w:val="FollowedHyperlink"/>
+    <w:basedOn w:val="Fuentedeprrafopredeter"/>
+    <w:uiPriority w:val="99"/>
+    <w:semiHidden/>
+    <w:unhideWhenUsed/>
+    <w:rsid w:val="004044EE"/>
+    <w:rPr>
+      <w:color w:val="800080" w:themeColor="followedHyperlink"/>
       <w:u w:val="single"/>
     </w:rPr>
   </w:style>

</xml_diff>